<commit_message>
adición de modificación a propuesta de programa para algebra y trigonometrpia para ingenieros agropecuarios
</commit_message>
<xml_diff>
--- a/programa_algebra_2023.docx
+++ b/programa_algebra_2023.docx
@@ -1297,18 +1297,8 @@
                 <w:sz w:val="22"/>
                 <w:szCs w:val="22"/>
               </w:rPr>
-              <w:t xml:space="preserve">Horas de trabajo </w:t>
-            </w:r>
-            <w:proofErr w:type="gramStart"/>
-            <w:r>
-              <w:rPr>
-                <w:b/>
-                <w:sz w:val="22"/>
-                <w:szCs w:val="22"/>
-              </w:rPr>
-              <w:t>independiente :</w:t>
-            </w:r>
-            <w:proofErr w:type="gramEnd"/>
+              <w:t>Horas de trabajo independiente :</w:t>
+            </w:r>
           </w:p>
         </w:tc>
         <w:tc>
@@ -1668,29 +1658,7 @@
                 <w:lang w:val="es-ES"/>
               </w:rPr>
               <w:lastRenderedPageBreak/>
-              <w:t xml:space="preserve">ellos tenían los matemáticos, adicionalmente debe ofrecer la oportunidad de relacionar las diversas ideas matemáticas con problemas cotidianos que resuelve. Es importante tener presente que los futuros profesores en esta </w:t>
-            </w:r>
-            <w:proofErr w:type="gramStart"/>
-            <w:r>
-              <w:rPr>
-                <w:rStyle w:val="normaltextrun"/>
-                <w:rFonts w:ascii="Calibri" w:hAnsi="Calibri" w:cs="Calibri"/>
-                <w:sz w:val="22"/>
-                <w:szCs w:val="22"/>
-                <w:lang w:val="es-ES"/>
-              </w:rPr>
-              <w:t>área,</w:t>
-            </w:r>
-            <w:proofErr w:type="gramEnd"/>
-            <w:r>
-              <w:rPr>
-                <w:rStyle w:val="normaltextrun"/>
-                <w:rFonts w:ascii="Calibri" w:hAnsi="Calibri" w:cs="Calibri"/>
-                <w:sz w:val="22"/>
-                <w:szCs w:val="22"/>
-                <w:lang w:val="es-ES"/>
-              </w:rPr>
-              <w:t xml:space="preserve"> deben desarrollar competencias para realizar análisis didácticos con base en diversos modelos (Planas, Font y Godino, 2010; Gómez, 2008), que incluya su relación con las ciencias naturales. Además, se espera que se incluyan conocimientos didácticos sobre procesos, obstáculos dificultades y errores de aprendizaje, metodologías de enseñanza, materiales manipulativos e instrumentos tecnológicos disponibles. </w:t>
+              <w:t>ellos tenían los matemáticos, adicionalmente debe ofrecer la oportunidad de relacionar las diversas ideas matemáticas con problemas cotidianos que resuelve. Es importante tener presente que los futuros profesores en esta área, deben desarrollar competencias para realizar análisis didácticos con base en diversos modelos (Planas, Font y Godino, 2010; Gómez, 2008), que incluya su relación con las ciencias naturales. Además, se espera que se incluyan conocimientos didácticos sobre procesos, obstáculos dificultades y errores de aprendizaje, metodologías de enseñanza, materiales manipulativos e instrumentos tecnológicos disponibles. </w:t>
             </w:r>
             <w:r>
               <w:rPr>
@@ -2128,30 +2096,6 @@
           </w:tcPr>
           <w:p>
             <w:pPr>
-              <w:jc w:val="both"/>
-              <w:rPr>
-                <w:sz w:val="22"/>
-                <w:szCs w:val="22"/>
-              </w:rPr>
-            </w:pPr>
-            <w:r>
-              <w:rPr>
-                <w:b/>
-                <w:sz w:val="22"/>
-                <w:szCs w:val="22"/>
-              </w:rPr>
-              <w:t>Eje Problémico 1</w:t>
-            </w:r>
-            <w:r>
-              <w:rPr>
-                <w:sz w:val="22"/>
-                <w:szCs w:val="22"/>
-              </w:rPr>
-              <w:t xml:space="preserve">. </w:t>
-            </w:r>
-          </w:p>
-          <w:p>
-            <w:pPr>
               <w:pStyle w:val="paragraph"/>
               <w:textAlignment w:val="baseline"/>
               <w:rPr>
@@ -2167,7 +2111,29 @@
                 <w:szCs w:val="22"/>
                 <w:lang w:val="es-CO"/>
               </w:rPr>
-              <w:t>El curso se desarrolla a través de cuatro ejes problémicos que se describen a continuación:</w:t>
+              <w:t xml:space="preserve">El curso se desarrolla a través de </w:t>
+            </w:r>
+            <w:r>
+              <w:rPr>
+                <w:rStyle w:val="normaltextrun"/>
+                <w:rFonts w:ascii="Calibri" w:hAnsi="Calibri" w:cs="Calibri"/>
+                <w:color w:val="000000"/>
+                <w:sz w:val="22"/>
+                <w:szCs w:val="22"/>
+                <w:lang w:val="es-CO"/>
+              </w:rPr>
+              <w:t>tres</w:t>
+            </w:r>
+            <w:r>
+              <w:rPr>
+                <w:rStyle w:val="normaltextrun"/>
+                <w:rFonts w:ascii="Calibri" w:hAnsi="Calibri" w:cs="Calibri"/>
+                <w:color w:val="000000"/>
+                <w:sz w:val="22"/>
+                <w:szCs w:val="22"/>
+                <w:lang w:val="es-CO"/>
+              </w:rPr>
+              <w:t xml:space="preserve"> ejes problémicos que se describen a continuación:</w:t>
             </w:r>
             <w:r>
               <w:rPr>
@@ -2196,15 +2162,6 @@
               </w:rPr>
               <w:t> </w:t>
             </w:r>
-          </w:p>
-          <w:p>
-            <w:pPr>
-              <w:pStyle w:val="paragraph"/>
-              <w:textAlignment w:val="baseline"/>
-              <w:rPr>
-                <w:lang w:val="es-CO"/>
-              </w:rPr>
-            </w:pPr>
             <w:r>
               <w:rPr>
                 <w:rStyle w:val="normaltextrun"/>
@@ -2216,28 +2173,21 @@
                 <w:szCs w:val="22"/>
                 <w:lang w:val="es-CO"/>
               </w:rPr>
-              <w:t>Eje 1. El número, sus raíces, desarrollo y futuro en las ciencias naturales.</w:t>
-            </w:r>
-            <w:r>
-              <w:rPr>
-                <w:rStyle w:val="eop"/>
+              <w:t xml:space="preserve">Eje 1. </w:t>
+            </w:r>
+            <w:r>
+              <w:rPr>
+                <w:rStyle w:val="normaltextrun"/>
                 <w:rFonts w:ascii="Calibri" w:hAnsi="Calibri" w:cs="Calibri"/>
-                <w:color w:val="000000"/>
-                <w:sz w:val="22"/>
-                <w:szCs w:val="22"/>
-                <w:lang w:val="es-CO"/>
-              </w:rPr>
-              <w:t> </w:t>
-            </w:r>
-          </w:p>
-          <w:p>
-            <w:pPr>
-              <w:pStyle w:val="paragraph"/>
-              <w:textAlignment w:val="baseline"/>
-              <w:rPr>
-                <w:lang w:val="es-CO"/>
-              </w:rPr>
-            </w:pPr>
+                <w:b/>
+                <w:bCs/>
+                <w:color w:val="000000"/>
+                <w:sz w:val="22"/>
+                <w:szCs w:val="22"/>
+                <w:lang w:val="es-CO"/>
+              </w:rPr>
+              <w:t>Ciencia de datos</w:t>
+            </w:r>
             <w:r>
               <w:rPr>
                 <w:rStyle w:val="eop"/>
@@ -2300,6 +2250,7 @@
                 <w:rFonts w:ascii="Noto Sans Symbols" w:hAnsi="Noto Sans Symbols"/>
                 <w:sz w:val="20"/>
                 <w:szCs w:val="20"/>
+                <w:lang w:val="es-CO"/>
               </w:rPr>
             </w:pPr>
             <w:r>
@@ -2311,112 +2262,7 @@
                 <w:szCs w:val="22"/>
                 <w:lang w:val="es-CO"/>
               </w:rPr>
-              <w:t>¿Qué es el número?</w:t>
-            </w:r>
-            <w:r>
-              <w:rPr>
-                <w:rStyle w:val="eop"/>
-                <w:rFonts w:ascii="Calibri" w:hAnsi="Calibri" w:cs="Calibri"/>
-                <w:color w:val="000000"/>
-                <w:sz w:val="22"/>
-                <w:szCs w:val="22"/>
-              </w:rPr>
-              <w:t> </w:t>
-            </w:r>
-          </w:p>
-          <w:p>
-            <w:pPr>
-              <w:pStyle w:val="paragraph"/>
-              <w:numPr>
-                <w:ilvl w:val="0"/>
-                <w:numId w:val="4"/>
-              </w:numPr>
-              <w:ind w:left="1080" w:firstLine="0"/>
-              <w:textAlignment w:val="baseline"/>
-              <w:rPr>
-                <w:rFonts w:ascii="Noto Sans Symbols" w:hAnsi="Noto Sans Symbols"/>
-                <w:sz w:val="20"/>
-                <w:szCs w:val="20"/>
-                <w:lang w:val="es-CO"/>
-              </w:rPr>
-            </w:pPr>
-            <w:r>
-              <w:rPr>
-                <w:rStyle w:val="normaltextrun"/>
-                <w:rFonts w:ascii="Calibri" w:hAnsi="Calibri" w:cs="Calibri"/>
-                <w:color w:val="000000"/>
-                <w:sz w:val="22"/>
-                <w:szCs w:val="22"/>
-                <w:lang w:val="es-CO"/>
-              </w:rPr>
-              <w:lastRenderedPageBreak/>
-              <w:t>¿Todos los problemas matemáticos de las ciencias tienen soluciones expresables en números Naturales y Enteros?</w:t>
-            </w:r>
-            <w:r>
-              <w:rPr>
-                <w:rStyle w:val="eop"/>
-                <w:rFonts w:ascii="Calibri" w:hAnsi="Calibri" w:cs="Calibri"/>
-                <w:color w:val="000000"/>
-                <w:sz w:val="22"/>
-                <w:szCs w:val="22"/>
-                <w:lang w:val="es-CO"/>
-              </w:rPr>
-              <w:t> </w:t>
-            </w:r>
-          </w:p>
-          <w:p>
-            <w:pPr>
-              <w:pStyle w:val="paragraph"/>
-              <w:numPr>
-                <w:ilvl w:val="0"/>
-                <w:numId w:val="4"/>
-              </w:numPr>
-              <w:ind w:left="1080" w:firstLine="0"/>
-              <w:textAlignment w:val="baseline"/>
-              <w:rPr>
-                <w:rFonts w:ascii="Noto Sans Symbols" w:hAnsi="Noto Sans Symbols"/>
-                <w:sz w:val="20"/>
-                <w:szCs w:val="20"/>
-                <w:lang w:val="es-CO"/>
-              </w:rPr>
-            </w:pPr>
-            <w:r>
-              <w:rPr>
-                <w:rStyle w:val="normaltextrun"/>
-                <w:rFonts w:ascii="Calibri" w:hAnsi="Calibri" w:cs="Calibri"/>
-                <w:color w:val="000000"/>
-                <w:sz w:val="22"/>
-                <w:szCs w:val="22"/>
-                <w:lang w:val="es-CO"/>
-              </w:rPr>
-              <w:t>¿Cuál es la importancia de operar con y sobre los números Reales? </w:t>
-            </w:r>
-            <w:r>
-              <w:rPr>
-                <w:rStyle w:val="eop"/>
-                <w:rFonts w:ascii="Calibri" w:hAnsi="Calibri" w:cs="Calibri"/>
-                <w:color w:val="000000"/>
-                <w:sz w:val="22"/>
-                <w:szCs w:val="22"/>
-                <w:lang w:val="es-CO"/>
-              </w:rPr>
-              <w:t> </w:t>
-            </w:r>
-          </w:p>
-          <w:p>
-            <w:pPr>
-              <w:pStyle w:val="paragraph"/>
-              <w:textAlignment w:val="baseline"/>
-              <w:rPr>
-                <w:lang w:val="es-CO"/>
-              </w:rPr>
-            </w:pPr>
-            <w:r>
-              <w:rPr>
-                <w:rStyle w:val="eop"/>
-                <w:lang w:val="es-CO"/>
-              </w:rPr>
-              <w:t> </w:t>
+              <w:t>¿Cuáles son los tipos de datos básicos de Python?</w:t>
             </w:r>
           </w:p>
           <w:p>
@@ -2436,7 +2282,20 @@
                 <w:szCs w:val="22"/>
                 <w:lang w:val="es-CO"/>
               </w:rPr>
-              <w:t>Consideraciones teóricas y prácticas</w:t>
+              <w:t>C</w:t>
+            </w:r>
+            <w:r>
+              <w:rPr>
+                <w:rStyle w:val="normaltextrun"/>
+                <w:rFonts w:ascii="Calibri" w:hAnsi="Calibri" w:cs="Calibri"/>
+                <w:b/>
+                <w:bCs/>
+                <w:color w:val="000000"/>
+                <w:sz w:val="22"/>
+                <w:szCs w:val="22"/>
+                <w:lang w:val="es-CO"/>
+              </w:rPr>
+              <w:t>onsideraciones teóricas y prácticas</w:t>
             </w:r>
             <w:r>
               <w:rPr>
@@ -2589,6 +2448,7 @@
                 <w:szCs w:val="22"/>
                 <w:lang w:val="es-CO"/>
               </w:rPr>
+              <w:lastRenderedPageBreak/>
               <w:t>Números complejos</w:t>
             </w:r>
             <w:r>
@@ -2685,18 +2545,20 @@
                 <w:szCs w:val="22"/>
                 <w:lang w:val="es-CO"/>
               </w:rPr>
-              <w:t>Eje 2. Generalizando el pensamiento científico.</w:t>
-            </w:r>
-            <w:r>
-              <w:rPr>
-                <w:rStyle w:val="eop"/>
+              <w:t xml:space="preserve">Eje 2. </w:t>
+            </w:r>
+            <w:r>
+              <w:rPr>
+                <w:rStyle w:val="normaltextrun"/>
                 <w:rFonts w:ascii="Calibri" w:hAnsi="Calibri" w:cs="Calibri"/>
-                <w:color w:val="000000"/>
-                <w:sz w:val="22"/>
-                <w:szCs w:val="22"/>
-                <w:lang w:val="es-CO"/>
-              </w:rPr>
-              <w:t> </w:t>
+                <w:b/>
+                <w:bCs/>
+                <w:color w:val="000000"/>
+                <w:sz w:val="22"/>
+                <w:szCs w:val="22"/>
+                <w:lang w:val="es-CO"/>
+              </w:rPr>
+              <w:t xml:space="preserve">Modelación </w:t>
             </w:r>
           </w:p>
           <w:p>
@@ -3254,19 +3116,20 @@
                 <w:szCs w:val="22"/>
                 <w:lang w:val="es-CO"/>
               </w:rPr>
-              <w:lastRenderedPageBreak/>
-              <w:t>Eje 3. Dependencias e independencias: la función.</w:t>
-            </w:r>
-            <w:r>
-              <w:rPr>
-                <w:rStyle w:val="eop"/>
+              <w:t>Eje 3.</w:t>
+            </w:r>
+            <w:r>
+              <w:rPr>
+                <w:rStyle w:val="normaltextrun"/>
                 <w:rFonts w:ascii="Calibri" w:hAnsi="Calibri" w:cs="Calibri"/>
-                <w:color w:val="000000"/>
-                <w:sz w:val="22"/>
-                <w:szCs w:val="22"/>
-                <w:lang w:val="es-CO"/>
-              </w:rPr>
-              <w:t> </w:t>
+                <w:b/>
+                <w:bCs/>
+                <w:color w:val="000000"/>
+                <w:sz w:val="22"/>
+                <w:szCs w:val="22"/>
+                <w:lang w:val="es-CO"/>
+              </w:rPr>
+              <w:t xml:space="preserve"> Medición</w:t>
             </w:r>
           </w:p>
           <w:p>
@@ -3390,6 +3253,7 @@
                 <w:szCs w:val="22"/>
                 <w:lang w:val="es-CO"/>
               </w:rPr>
+              <w:lastRenderedPageBreak/>
               <w:t>Si se encuentra en un artículo de revista científica que luego de una larga observación, hay una población de bacterias que crece “exponencialmente” ¿A qué se refiere? ¿Cómo se expresa en una ecuación? ¿Será mejor ver un gráfico de la situación?</w:t>
             </w:r>
             <w:r>
@@ -3732,510 +3596,6 @@
               <w:rPr>
                 <w:rStyle w:val="eop"/>
                 <w:lang w:val="es-CO"/>
-              </w:rPr>
-              <w:t> </w:t>
-            </w:r>
-          </w:p>
-          <w:p>
-            <w:pPr>
-              <w:pStyle w:val="paragraph"/>
-              <w:textAlignment w:val="baseline"/>
-              <w:rPr>
-                <w:lang w:val="es-CO"/>
-              </w:rPr>
-            </w:pPr>
-            <w:r>
-              <w:rPr>
-                <w:rStyle w:val="normaltextrun"/>
-                <w:rFonts w:ascii="Calibri" w:hAnsi="Calibri" w:cs="Calibri"/>
-                <w:b/>
-                <w:bCs/>
-                <w:color w:val="000000"/>
-                <w:sz w:val="22"/>
-                <w:szCs w:val="22"/>
-                <w:lang w:val="es-CO"/>
-              </w:rPr>
-              <w:t>Eje 4. Trigonometría y estudio analítico de la geometría </w:t>
-            </w:r>
-            <w:r>
-              <w:rPr>
-                <w:rStyle w:val="eop"/>
-                <w:rFonts w:ascii="Calibri" w:hAnsi="Calibri" w:cs="Calibri"/>
-                <w:color w:val="000000"/>
-                <w:sz w:val="22"/>
-                <w:szCs w:val="22"/>
-                <w:lang w:val="es-CO"/>
-              </w:rPr>
-              <w:t> </w:t>
-            </w:r>
-          </w:p>
-          <w:p>
-            <w:pPr>
-              <w:pStyle w:val="paragraph"/>
-              <w:textAlignment w:val="baseline"/>
-              <w:rPr>
-                <w:lang w:val="es-CO"/>
-              </w:rPr>
-            </w:pPr>
-            <w:r>
-              <w:rPr>
-                <w:rStyle w:val="eop"/>
-                <w:lang w:val="es-CO"/>
-              </w:rPr>
-              <w:t> </w:t>
-            </w:r>
-          </w:p>
-          <w:p>
-            <w:pPr>
-              <w:pStyle w:val="paragraph"/>
-              <w:textAlignment w:val="baseline"/>
-            </w:pPr>
-            <w:r>
-              <w:rPr>
-                <w:rStyle w:val="normaltextrun"/>
-                <w:rFonts w:ascii="Calibri" w:hAnsi="Calibri" w:cs="Calibri"/>
-                <w:b/>
-                <w:bCs/>
-                <w:color w:val="000000"/>
-                <w:sz w:val="22"/>
-                <w:szCs w:val="22"/>
-                <w:lang w:val="es-CO"/>
-              </w:rPr>
-              <w:t>Preguntas orientadoras</w:t>
-            </w:r>
-            <w:r>
-              <w:rPr>
-                <w:rStyle w:val="eop"/>
-                <w:rFonts w:ascii="Calibri" w:hAnsi="Calibri" w:cs="Calibri"/>
-                <w:color w:val="000000"/>
-                <w:sz w:val="22"/>
-                <w:szCs w:val="22"/>
-              </w:rPr>
-              <w:t> </w:t>
-            </w:r>
-          </w:p>
-          <w:p>
-            <w:pPr>
-              <w:pStyle w:val="paragraph"/>
-              <w:textAlignment w:val="baseline"/>
-            </w:pPr>
-            <w:r>
-              <w:rPr>
-                <w:rStyle w:val="eop"/>
-              </w:rPr>
-              <w:t> </w:t>
-            </w:r>
-          </w:p>
-          <w:p>
-            <w:pPr>
-              <w:pStyle w:val="paragraph"/>
-              <w:numPr>
-                <w:ilvl w:val="0"/>
-                <w:numId w:val="10"/>
-              </w:numPr>
-              <w:ind w:left="1080" w:firstLine="0"/>
-              <w:textAlignment w:val="baseline"/>
-              <w:rPr>
-                <w:rFonts w:ascii="Noto Sans Symbols" w:hAnsi="Noto Sans Symbols"/>
-                <w:sz w:val="20"/>
-                <w:szCs w:val="20"/>
-                <w:lang w:val="es-CO"/>
-              </w:rPr>
-            </w:pPr>
-            <w:r>
-              <w:rPr>
-                <w:rStyle w:val="normaltextrun"/>
-                <w:rFonts w:ascii="Calibri" w:hAnsi="Calibri" w:cs="Calibri"/>
-                <w:color w:val="000000"/>
-                <w:sz w:val="22"/>
-                <w:szCs w:val="22"/>
-                <w:lang w:val="es-CO"/>
-              </w:rPr>
-              <w:t>Los GPS y sus sistemas de ubicación satelital ¿qué matemática usan?</w:t>
-            </w:r>
-            <w:r>
-              <w:rPr>
-                <w:rStyle w:val="eop"/>
-                <w:rFonts w:ascii="Calibri" w:hAnsi="Calibri" w:cs="Calibri"/>
-                <w:color w:val="000000"/>
-                <w:sz w:val="22"/>
-                <w:szCs w:val="22"/>
-                <w:lang w:val="es-CO"/>
-              </w:rPr>
-              <w:t> </w:t>
-            </w:r>
-          </w:p>
-          <w:p>
-            <w:pPr>
-              <w:pStyle w:val="paragraph"/>
-              <w:numPr>
-                <w:ilvl w:val="0"/>
-                <w:numId w:val="10"/>
-              </w:numPr>
-              <w:ind w:left="1080" w:firstLine="0"/>
-              <w:textAlignment w:val="baseline"/>
-              <w:rPr>
-                <w:rFonts w:ascii="Noto Sans Symbols" w:hAnsi="Noto Sans Symbols"/>
-                <w:sz w:val="20"/>
-                <w:szCs w:val="20"/>
-                <w:lang w:val="es-CO"/>
-              </w:rPr>
-            </w:pPr>
-            <w:r>
-              <w:rPr>
-                <w:rStyle w:val="normaltextrun"/>
-                <w:rFonts w:ascii="Calibri" w:hAnsi="Calibri" w:cs="Calibri"/>
-                <w:color w:val="000000"/>
-                <w:sz w:val="22"/>
-                <w:szCs w:val="22"/>
-                <w:lang w:val="es-CO"/>
-              </w:rPr>
-              <w:t>¿Será posible “medir el mundo” con semejanza de triángulos?</w:t>
-            </w:r>
-            <w:r>
-              <w:rPr>
-                <w:rStyle w:val="eop"/>
-                <w:rFonts w:ascii="Calibri" w:hAnsi="Calibri" w:cs="Calibri"/>
-                <w:color w:val="000000"/>
-                <w:sz w:val="22"/>
-                <w:szCs w:val="22"/>
-                <w:lang w:val="es-CO"/>
-              </w:rPr>
-              <w:t> </w:t>
-            </w:r>
-          </w:p>
-          <w:p>
-            <w:pPr>
-              <w:pStyle w:val="paragraph"/>
-              <w:numPr>
-                <w:ilvl w:val="0"/>
-                <w:numId w:val="10"/>
-              </w:numPr>
-              <w:ind w:left="1080" w:firstLine="0"/>
-              <w:textAlignment w:val="baseline"/>
-              <w:rPr>
-                <w:rFonts w:ascii="Noto Sans Symbols" w:hAnsi="Noto Sans Symbols"/>
-                <w:sz w:val="20"/>
-                <w:szCs w:val="20"/>
-                <w:lang w:val="es-CO"/>
-              </w:rPr>
-            </w:pPr>
-            <w:r>
-              <w:rPr>
-                <w:rStyle w:val="normaltextrun"/>
-                <w:rFonts w:ascii="Calibri" w:hAnsi="Calibri" w:cs="Calibri"/>
-                <w:color w:val="000000"/>
-                <w:sz w:val="22"/>
-                <w:szCs w:val="22"/>
-                <w:lang w:val="es-CO"/>
-              </w:rPr>
-              <w:lastRenderedPageBreak/>
-              <w:t>Las ideas de medición de tierras surgidas entre los años 1400 y 1600 de nuestra era ¿se usan en la actualidad? </w:t>
-            </w:r>
-            <w:r>
-              <w:rPr>
-                <w:rStyle w:val="eop"/>
-                <w:rFonts w:ascii="Calibri" w:hAnsi="Calibri" w:cs="Calibri"/>
-                <w:color w:val="000000"/>
-                <w:sz w:val="22"/>
-                <w:szCs w:val="22"/>
-                <w:lang w:val="es-CO"/>
-              </w:rPr>
-              <w:t> </w:t>
-            </w:r>
-          </w:p>
-          <w:p>
-            <w:pPr>
-              <w:pStyle w:val="paragraph"/>
-              <w:textAlignment w:val="baseline"/>
-              <w:rPr>
-                <w:lang w:val="es-CO"/>
-              </w:rPr>
-            </w:pPr>
-            <w:r>
-              <w:rPr>
-                <w:rStyle w:val="eop"/>
-                <w:lang w:val="es-CO"/>
-              </w:rPr>
-              <w:t> </w:t>
-            </w:r>
-          </w:p>
-          <w:p>
-            <w:pPr>
-              <w:pStyle w:val="paragraph"/>
-              <w:textAlignment w:val="baseline"/>
-            </w:pPr>
-            <w:r>
-              <w:rPr>
-                <w:rStyle w:val="normaltextrun"/>
-                <w:rFonts w:ascii="Calibri" w:hAnsi="Calibri" w:cs="Calibri"/>
-                <w:b/>
-                <w:bCs/>
-                <w:color w:val="000000"/>
-                <w:sz w:val="22"/>
-                <w:szCs w:val="22"/>
-                <w:lang w:val="es-CO"/>
-              </w:rPr>
-              <w:t>Consideraciones teóricas y prácticas</w:t>
-            </w:r>
-            <w:r>
-              <w:rPr>
-                <w:rStyle w:val="eop"/>
-                <w:rFonts w:ascii="Calibri" w:hAnsi="Calibri" w:cs="Calibri"/>
-                <w:color w:val="000000"/>
-                <w:sz w:val="22"/>
-                <w:szCs w:val="22"/>
-              </w:rPr>
-              <w:t> </w:t>
-            </w:r>
-          </w:p>
-          <w:p>
-            <w:pPr>
-              <w:pStyle w:val="paragraph"/>
-              <w:numPr>
-                <w:ilvl w:val="0"/>
-                <w:numId w:val="11"/>
-              </w:numPr>
-              <w:ind w:left="1080" w:firstLine="0"/>
-              <w:textAlignment w:val="baseline"/>
-              <w:rPr>
-                <w:rFonts w:ascii="Noto Sans Symbols" w:hAnsi="Noto Sans Symbols"/>
-                <w:sz w:val="20"/>
-                <w:szCs w:val="20"/>
-              </w:rPr>
-            </w:pPr>
-            <w:r>
-              <w:rPr>
-                <w:rStyle w:val="normaltextrun"/>
-                <w:rFonts w:ascii="Calibri" w:hAnsi="Calibri" w:cs="Calibri"/>
-                <w:color w:val="000000"/>
-                <w:sz w:val="22"/>
-                <w:szCs w:val="22"/>
-                <w:lang w:val="es-CO"/>
-              </w:rPr>
-              <w:t>Trigonometría y geometría analítica: ángulos y su medición. Longitud de arco.</w:t>
-            </w:r>
-            <w:r>
-              <w:rPr>
-                <w:rStyle w:val="eop"/>
-                <w:rFonts w:ascii="Calibri" w:hAnsi="Calibri" w:cs="Calibri"/>
-                <w:color w:val="000000"/>
-                <w:sz w:val="22"/>
-                <w:szCs w:val="22"/>
-              </w:rPr>
-              <w:t> </w:t>
-            </w:r>
-          </w:p>
-          <w:p>
-            <w:pPr>
-              <w:pStyle w:val="paragraph"/>
-              <w:numPr>
-                <w:ilvl w:val="0"/>
-                <w:numId w:val="11"/>
-              </w:numPr>
-              <w:ind w:left="1080" w:firstLine="0"/>
-              <w:textAlignment w:val="baseline"/>
-              <w:rPr>
-                <w:rFonts w:ascii="Noto Sans Symbols" w:hAnsi="Noto Sans Symbols"/>
-                <w:sz w:val="20"/>
-                <w:szCs w:val="20"/>
-                <w:lang w:val="es-CO"/>
-              </w:rPr>
-            </w:pPr>
-            <w:r>
-              <w:rPr>
-                <w:rStyle w:val="normaltextrun"/>
-                <w:rFonts w:ascii="Calibri" w:hAnsi="Calibri" w:cs="Calibri"/>
-                <w:color w:val="000000"/>
-                <w:sz w:val="22"/>
-                <w:szCs w:val="22"/>
-                <w:lang w:val="es-CO"/>
-              </w:rPr>
-              <w:t>Funciones trigonométricas en triángulos rectángulos, funciones trigonométricas de ángulos generales </w:t>
-            </w:r>
-            <w:r>
-              <w:rPr>
-                <w:rStyle w:val="eop"/>
-                <w:rFonts w:ascii="Calibri" w:hAnsi="Calibri" w:cs="Calibri"/>
-                <w:color w:val="000000"/>
-                <w:sz w:val="22"/>
-                <w:szCs w:val="22"/>
-                <w:lang w:val="es-CO"/>
-              </w:rPr>
-              <w:t> </w:t>
-            </w:r>
-          </w:p>
-          <w:p>
-            <w:pPr>
-              <w:pStyle w:val="paragraph"/>
-              <w:numPr>
-                <w:ilvl w:val="0"/>
-                <w:numId w:val="11"/>
-              </w:numPr>
-              <w:ind w:left="1080" w:firstLine="0"/>
-              <w:textAlignment w:val="baseline"/>
-              <w:rPr>
-                <w:rFonts w:ascii="Noto Sans Symbols" w:hAnsi="Noto Sans Symbols"/>
-                <w:sz w:val="20"/>
-                <w:szCs w:val="20"/>
-                <w:lang w:val="es-CO"/>
-              </w:rPr>
-            </w:pPr>
-            <w:r>
-              <w:rPr>
-                <w:rStyle w:val="normaltextrun"/>
-                <w:rFonts w:ascii="Calibri" w:hAnsi="Calibri" w:cs="Calibri"/>
-                <w:color w:val="000000"/>
-                <w:sz w:val="22"/>
-                <w:szCs w:val="22"/>
-                <w:lang w:val="es-CO"/>
-              </w:rPr>
-              <w:t>Ley del seno-aplicaciones, ley del coseno- aplicaciones, funciones circulares, gráficas de las funciones trigonométricas. </w:t>
-            </w:r>
-            <w:r>
-              <w:rPr>
-                <w:rStyle w:val="eop"/>
-                <w:rFonts w:ascii="Calibri" w:hAnsi="Calibri" w:cs="Calibri"/>
-                <w:color w:val="000000"/>
-                <w:sz w:val="22"/>
-                <w:szCs w:val="22"/>
-                <w:lang w:val="es-CO"/>
-              </w:rPr>
-              <w:t> </w:t>
-            </w:r>
-          </w:p>
-          <w:p>
-            <w:pPr>
-              <w:pStyle w:val="paragraph"/>
-              <w:numPr>
-                <w:ilvl w:val="0"/>
-                <w:numId w:val="11"/>
-              </w:numPr>
-              <w:ind w:left="1080" w:firstLine="0"/>
-              <w:textAlignment w:val="baseline"/>
-              <w:rPr>
-                <w:rFonts w:ascii="Noto Sans Symbols" w:hAnsi="Noto Sans Symbols"/>
-                <w:sz w:val="20"/>
-                <w:szCs w:val="20"/>
-              </w:rPr>
-            </w:pPr>
-            <w:r>
-              <w:rPr>
-                <w:rStyle w:val="normaltextrun"/>
-                <w:rFonts w:ascii="Calibri" w:hAnsi="Calibri" w:cs="Calibri"/>
-                <w:color w:val="000000"/>
-                <w:sz w:val="22"/>
-                <w:szCs w:val="22"/>
-                <w:lang w:val="es-CO"/>
-              </w:rPr>
-              <w:t>Identidades y ecuaciones trigonométricas</w:t>
-            </w:r>
-            <w:r>
-              <w:rPr>
-                <w:rStyle w:val="eop"/>
-                <w:rFonts w:ascii="Calibri" w:hAnsi="Calibri" w:cs="Calibri"/>
-                <w:color w:val="000000"/>
-                <w:sz w:val="22"/>
-                <w:szCs w:val="22"/>
-              </w:rPr>
-              <w:t> </w:t>
-            </w:r>
-          </w:p>
-          <w:p>
-            <w:pPr>
-              <w:pStyle w:val="paragraph"/>
-              <w:numPr>
-                <w:ilvl w:val="0"/>
-                <w:numId w:val="11"/>
-              </w:numPr>
-              <w:ind w:left="1080" w:firstLine="0"/>
-              <w:textAlignment w:val="baseline"/>
-              <w:rPr>
-                <w:rFonts w:ascii="Noto Sans Symbols" w:hAnsi="Noto Sans Symbols"/>
-                <w:sz w:val="20"/>
-                <w:szCs w:val="20"/>
-                <w:lang w:val="es-CO"/>
-              </w:rPr>
-            </w:pPr>
-            <w:r>
-              <w:rPr>
-                <w:rStyle w:val="normaltextrun"/>
-                <w:rFonts w:ascii="Calibri" w:hAnsi="Calibri" w:cs="Calibri"/>
-                <w:color w:val="000000"/>
-                <w:sz w:val="22"/>
-                <w:szCs w:val="22"/>
-                <w:lang w:val="es-CO"/>
-              </w:rPr>
-              <w:t>Estudio analítico de la línea recta ecuaciones de la recta-pendiente, distancia-punto medio, la circunferencia, la parábola, la elipse, la hipérbola.</w:t>
-            </w:r>
-            <w:r>
-              <w:rPr>
-                <w:rStyle w:val="eop"/>
-                <w:rFonts w:ascii="Calibri" w:hAnsi="Calibri" w:cs="Calibri"/>
-                <w:color w:val="000000"/>
-                <w:sz w:val="22"/>
-                <w:szCs w:val="22"/>
-                <w:lang w:val="es-CO"/>
-              </w:rPr>
-              <w:t> </w:t>
-            </w:r>
-          </w:p>
-          <w:p>
-            <w:pPr>
-              <w:pStyle w:val="paragraph"/>
-              <w:jc w:val="both"/>
-              <w:textAlignment w:val="baseline"/>
-            </w:pPr>
-            <w:r>
-              <w:rPr>
-                <w:rStyle w:val="scxw244057719"/>
-                <w:rFonts w:ascii="Calibri" w:hAnsi="Calibri" w:cs="Calibri"/>
-                <w:sz w:val="22"/>
-                <w:szCs w:val="22"/>
-                <w:lang w:val="es-CO"/>
-              </w:rPr>
-              <w:t> </w:t>
-            </w:r>
-            <w:r>
-              <w:rPr>
-                <w:rFonts w:ascii="Calibri" w:hAnsi="Calibri" w:cs="Calibri"/>
-                <w:sz w:val="22"/>
-                <w:szCs w:val="22"/>
-                <w:lang w:val="es-CO"/>
-              </w:rPr>
-              <w:br/>
-            </w:r>
-            <w:r>
-              <w:rPr>
-                <w:rStyle w:val="normaltextrun"/>
-                <w:rFonts w:ascii="Calibri" w:hAnsi="Calibri" w:cs="Calibri"/>
-                <w:b/>
-                <w:bCs/>
-                <w:color w:val="000000"/>
-                <w:sz w:val="22"/>
-                <w:szCs w:val="22"/>
-                <w:lang w:val="es-CO"/>
-              </w:rPr>
-              <w:t>Tiempo estimado</w:t>
-            </w:r>
-            <w:r>
-              <w:rPr>
-                <w:rStyle w:val="normaltextrun"/>
-                <w:rFonts w:ascii="Calibri" w:hAnsi="Calibri" w:cs="Calibri"/>
-                <w:color w:val="000000"/>
-                <w:sz w:val="22"/>
-                <w:szCs w:val="22"/>
-                <w:lang w:val="es-CO"/>
-              </w:rPr>
-              <w:t>: 5 semanas</w:t>
-            </w:r>
-            <w:r>
-              <w:rPr>
-                <w:rStyle w:val="eop"/>
-                <w:rFonts w:ascii="Calibri" w:hAnsi="Calibri" w:cs="Calibri"/>
-                <w:color w:val="000000"/>
-                <w:sz w:val="22"/>
-                <w:szCs w:val="22"/>
               </w:rPr>
               <w:t> </w:t>
             </w:r>
@@ -4469,7 +3829,18 @@
                 <w:szCs w:val="22"/>
                 <w:lang w:val="es-CO"/>
               </w:rPr>
-              <w:t>  Es importante destacar el uso de programas informáticos educativos como una herramienta que ayuda a la visualización de relaciones y por consiguiente a la apropiación de conceptos; los que se utilizarán en el presente curso para desarrollar talleres y guías son: Geo</w:t>
+              <w:t xml:space="preserve">  Es importante destacar el uso de programas informáticos educativos como una herramienta que ayuda a la visualización de relaciones y por consiguiente a la apropiación de conceptos; los que se utilizarán en el </w:t>
+            </w:r>
+            <w:r>
+              <w:rPr>
+                <w:rFonts w:eastAsia="Times New Roman" w:cs="Times New Roman"/>
+                <w:color w:val="000000"/>
+                <w:sz w:val="22"/>
+                <w:szCs w:val="22"/>
+                <w:lang w:val="es-CO"/>
+              </w:rPr>
+              <w:lastRenderedPageBreak/>
+              <w:t>presente curso para desarrollar talleres y guías son: Geo</w:t>
             </w:r>
             <w:r>
               <w:rPr>
@@ -4630,18 +4001,7 @@
                 <w:szCs w:val="22"/>
                 <w:lang w:val="es-CO"/>
               </w:rPr>
-              <w:t xml:space="preserve">   Para la incorporación de las nuevas tecnologías al aula, el docente elabora una página como complemento de las clases, donde el estudiante encontrará: Comunicación constante con el docente del curso, guías y documentos de clase, explicaciones e interactividades realizadas en GeoGebra que ayudan a la visualización y comprensión, vínculos a páginas web donde encontrarán información de las temáticas trabajadas, glosario </w:t>
-            </w:r>
-            <w:r>
-              <w:rPr>
-                <w:rFonts w:eastAsia="Times New Roman" w:cs="Times New Roman"/>
-                <w:color w:val="000000"/>
-                <w:sz w:val="22"/>
-                <w:szCs w:val="22"/>
-                <w:lang w:val="es-CO"/>
-              </w:rPr>
-              <w:lastRenderedPageBreak/>
-              <w:t>del curso, carpetas con los documentos rectores, programa del curso y un espacio de novedades donde serán puestas las fechas de evaluaciones y entrega de trabajos.</w:t>
+              <w:t>   Para la incorporación de las nuevas tecnologías al aula, el docente elabora una página como complemento de las clases, donde el estudiante encontrará: Comunicación constante con el docente del curso, guías y documentos de clase, explicaciones e interactividades realizadas en GeoGebra que ayudan a la visualización y comprensión, vínculos a páginas web donde encontrarán información de las temáticas trabajadas, glosario del curso, carpetas con los documentos rectores, programa del curso y un espacio de novedades donde serán puestas las fechas de evaluaciones y entrega de trabajos.</w:t>
             </w:r>
           </w:p>
           <w:p>
@@ -5175,7 +4535,6 @@
                 <w:sz w:val="22"/>
                 <w:szCs w:val="22"/>
               </w:rPr>
-              <w:lastRenderedPageBreak/>
               <w:t>En consecuencia, con los objetivos y la metodología del curso, describa los criterios que orientan la evaluación en su sentido integral y las estrategias de evaluación de los aprendizajes.</w:t>
             </w:r>
           </w:p>
@@ -5350,25 +4709,7 @@
                 <w:sz w:val="18"/>
                 <w:szCs w:val="18"/>
               </w:rPr>
-              <w:t xml:space="preserve">Abril 20 </w:t>
-            </w:r>
-            <w:proofErr w:type="gramStart"/>
-            <w:r>
-              <w:rPr>
-                <w:color w:val="808080"/>
-                <w:sz w:val="18"/>
-                <w:szCs w:val="18"/>
-              </w:rPr>
-              <w:t>Jueves</w:t>
-            </w:r>
-            <w:proofErr w:type="gramEnd"/>
-            <w:r>
-              <w:rPr>
-                <w:color w:val="808080"/>
-                <w:sz w:val="18"/>
-                <w:szCs w:val="18"/>
-              </w:rPr>
-              <w:t xml:space="preserve"> a las 10 de la mañana. R y funciones y ecuaciones en R.</w:t>
+              <w:t>Abril 20 Jueves a las 10 de la mañana. R y funciones y ecuaciones en R.</w:t>
             </w:r>
           </w:p>
         </w:tc>
@@ -6177,18 +5518,7 @@
                 <w:szCs w:val="21"/>
                 <w:lang w:val="en-US"/>
               </w:rPr>
-              <w:t xml:space="preserve"> </w:t>
-            </w:r>
-            <w:proofErr w:type="gramStart"/>
-            <w:r>
-              <w:rPr>
-                <w:rFonts w:ascii="Consolas" w:eastAsia="Times New Roman" w:hAnsi="Consolas" w:cs="Times New Roman"/>
-                <w:color w:val="CE9178"/>
-                <w:sz w:val="21"/>
-                <w:szCs w:val="21"/>
-                <w:lang w:val="en-US"/>
-              </w:rPr>
-              <w:t>precálculo</w:t>
+              <w:t xml:space="preserve"> precálculo</w:t>
             </w:r>
             <w:r>
               <w:rPr>
@@ -6200,7 +5530,6 @@
               </w:rPr>
               <w:t>](</w:t>
             </w:r>
-            <w:proofErr w:type="gramEnd"/>
             <w:r>
               <w:rPr>
                 <w:rFonts w:ascii="Consolas" w:eastAsia="Times New Roman" w:hAnsi="Consolas" w:cs="Times New Roman"/>
@@ -6288,18 +5617,7 @@
                 <w:szCs w:val="21"/>
                 <w:lang w:val="en-US"/>
               </w:rPr>
-              <w:t xml:space="preserve"> </w:t>
-            </w:r>
-            <w:proofErr w:type="gramStart"/>
-            <w:r>
-              <w:rPr>
-                <w:rFonts w:ascii="Consolas" w:eastAsia="Times New Roman" w:hAnsi="Consolas" w:cs="Times New Roman"/>
-                <w:color w:val="CE9178"/>
-                <w:sz w:val="21"/>
-                <w:szCs w:val="21"/>
-                <w:lang w:val="en-US"/>
-              </w:rPr>
-              <w:t>cálculo</w:t>
+              <w:t xml:space="preserve"> cálculo</w:t>
             </w:r>
             <w:r>
               <w:rPr>
@@ -6311,7 +5629,6 @@
               </w:rPr>
               <w:t>](</w:t>
             </w:r>
-            <w:proofErr w:type="gramEnd"/>
             <w:r>
               <w:rPr>
                 <w:rFonts w:ascii="Consolas" w:eastAsia="Times New Roman" w:hAnsi="Consolas" w:cs="Times New Roman"/>
@@ -6367,6 +5684,7 @@
                 <w:szCs w:val="21"/>
                 <w:lang w:val="en-US"/>
               </w:rPr>
+              <w:lastRenderedPageBreak/>
               <w:t>*</w:t>
             </w:r>
             <w:r>
@@ -6541,7 +5859,6 @@
                 <w:szCs w:val="21"/>
                 <w:lang w:val="es-CO"/>
               </w:rPr>
-              <w:lastRenderedPageBreak/>
               <w:t>*</w:t>
             </w:r>
             <w:r>
@@ -6916,7 +6233,6 @@
                 <w:szCs w:val="22"/>
               </w:rPr>
             </w:pPr>
-            <w:proofErr w:type="gramStart"/>
             <w:r>
               <w:rPr>
                 <w:b/>
@@ -6932,16 +6248,7 @@
                 <w:sz w:val="22"/>
                 <w:szCs w:val="22"/>
               </w:rPr>
-              <w:t>N</w:t>
-            </w:r>
-            <w:proofErr w:type="gramEnd"/>
-            <w:r>
-              <w:rPr>
-                <w:b/>
-                <w:sz w:val="22"/>
-                <w:szCs w:val="22"/>
-              </w:rPr>
-              <w:t>°</w:t>
+              <w:t>N°</w:t>
             </w:r>
             <w:proofErr w:type="spellEnd"/>
           </w:p>
@@ -7610,15 +6917,7 @@
                 <w:sz w:val="22"/>
                 <w:szCs w:val="22"/>
               </w:rPr>
-              <w:t xml:space="preserve">Aprobado en </w:t>
-            </w:r>
-            <w:proofErr w:type="gramStart"/>
-            <w:r>
-              <w:rPr>
-                <w:sz w:val="22"/>
-                <w:szCs w:val="22"/>
-              </w:rPr>
-              <w:t xml:space="preserve">Acta  </w:t>
+              <w:t xml:space="preserve">Aprobado en Acta  </w:t>
             </w:r>
             <w:r>
               <w:rPr>
@@ -7628,7 +6927,6 @@
               </w:rPr>
               <w:t>número</w:t>
             </w:r>
-            <w:proofErr w:type="gramEnd"/>
             <w:r>
               <w:rPr>
                 <w:sz w:val="22"/>
@@ -7861,25 +7159,7 @@
                 <w:sz w:val="22"/>
                 <w:szCs w:val="22"/>
               </w:rPr>
-              <w:t xml:space="preserve">Nombre Completo </w:t>
-            </w:r>
-            <w:proofErr w:type="gramStart"/>
-            <w:r>
-              <w:rPr>
-                <w:b/>
-                <w:sz w:val="22"/>
-                <w:szCs w:val="22"/>
-              </w:rPr>
-              <w:t>Secretario</w:t>
-            </w:r>
-            <w:proofErr w:type="gramEnd"/>
-            <w:r>
-              <w:rPr>
-                <w:b/>
-                <w:sz w:val="22"/>
-                <w:szCs w:val="22"/>
-              </w:rPr>
-              <w:t xml:space="preserve"> del Consejo de la Unidad Académica</w:t>
+              <w:t>Nombre Completo Secretario del Consejo de la Unidad Académica</w:t>
             </w:r>
           </w:p>
         </w:tc>

</xml_diff>